<commit_message>
added openpose for testing
</commit_message>
<xml_diff>
--- a/Documentation/Aayam Regmi(77466864) - Initial Project Plan.docx
+++ b/Documentation/Aayam Regmi(77466864) - Initial Project Plan.docx
@@ -278,6 +278,14 @@
               </w:rPr>
               <w:t xml:space="preserve">Supervisor’s Name: </w:t>
             </w:r>
+            <w:r>
+              <w:rPr>
+                <w:rFonts w:asciiTheme="minorHAnsi" w:hAnsiTheme="minorHAnsi" w:cstheme="minorHAnsi"/>
+                <w:sz w:val="24"/>
+                <w:szCs w:val="24"/>
+              </w:rPr>
+              <w:t>Mr. Saroj Sharma</w:t>
+            </w:r>
           </w:p>
         </w:tc>
       </w:tr>
@@ -599,61 +607,7 @@
                 <w:sz w:val="24"/>
                 <w:szCs w:val="24"/>
               </w:rPr>
-              <w:t>To compare multiple pretrained finger-tracking models (</w:t>
-            </w:r>
-            <w:proofErr w:type="spellStart"/>
-            <w:r>
-              <w:rPr>
-                <w:rFonts w:asciiTheme="minorHAnsi" w:hAnsiTheme="minorHAnsi" w:cstheme="minorHAnsi"/>
-                <w:sz w:val="24"/>
-                <w:szCs w:val="24"/>
-              </w:rPr>
-              <w:t>MediaPipe</w:t>
-            </w:r>
-            <w:proofErr w:type="spellEnd"/>
-            <w:r>
-              <w:rPr>
-                <w:rFonts w:asciiTheme="minorHAnsi" w:hAnsiTheme="minorHAnsi" w:cstheme="minorHAnsi"/>
-                <w:sz w:val="24"/>
-                <w:szCs w:val="24"/>
-              </w:rPr>
-              <w:t xml:space="preserve"> Hands, </w:t>
-            </w:r>
-            <w:proofErr w:type="spellStart"/>
-            <w:r>
-              <w:rPr>
-                <w:rFonts w:asciiTheme="minorHAnsi" w:hAnsiTheme="minorHAnsi" w:cstheme="minorHAnsi"/>
-                <w:sz w:val="24"/>
-                <w:szCs w:val="24"/>
-              </w:rPr>
-              <w:t>OpenPose</w:t>
-            </w:r>
-            <w:proofErr w:type="spellEnd"/>
-            <w:r>
-              <w:rPr>
-                <w:rFonts w:asciiTheme="minorHAnsi" w:hAnsiTheme="minorHAnsi" w:cstheme="minorHAnsi"/>
-                <w:sz w:val="24"/>
-                <w:szCs w:val="24"/>
-              </w:rPr>
-              <w:t xml:space="preserve">, </w:t>
-            </w:r>
-            <w:proofErr w:type="spellStart"/>
-            <w:r>
-              <w:rPr>
-                <w:rFonts w:asciiTheme="minorHAnsi" w:hAnsiTheme="minorHAnsi" w:cstheme="minorHAnsi"/>
-                <w:sz w:val="24"/>
-                <w:szCs w:val="24"/>
-              </w:rPr>
-              <w:t>MoveNet</w:t>
-            </w:r>
-            <w:proofErr w:type="spellEnd"/>
-            <w:r>
-              <w:rPr>
-                <w:rFonts w:asciiTheme="minorHAnsi" w:hAnsiTheme="minorHAnsi" w:cstheme="minorHAnsi"/>
-                <w:sz w:val="24"/>
-                <w:szCs w:val="24"/>
-              </w:rPr>
-              <w:t>) under same experimental conditions and evaluate the result.</w:t>
+              <w:t>To compare multiple pretrained finger-tracking models (MediaPipe Hands, OpenPose, MoveNet) under same experimental conditions and evaluate the result.</w:t>
             </w:r>
           </w:p>
           <w:p>
@@ -1005,14 +959,12 @@
                       <w:rFonts w:cstheme="minorHAnsi"/>
                     </w:rPr>
                   </w:pPr>
-                  <w:proofErr w:type="spellStart"/>
                   <w:r>
                     <w:rPr>
                       <w:rFonts w:cstheme="minorHAnsi"/>
                     </w:rPr>
                     <w:t>MoSCoW</w:t>
                   </w:r>
-                  <w:proofErr w:type="spellEnd"/>
                 </w:p>
               </w:tc>
             </w:tr>
@@ -1319,49 +1271,7 @@
                     <w:rPr>
                       <w:rFonts w:cstheme="minorHAnsi"/>
                     </w:rPr>
-                    <w:t xml:space="preserve">Integrate &amp; compare at least </w:t>
-                  </w:r>
-                  <w:proofErr w:type="spellStart"/>
-                  <w:r>
-                    <w:rPr>
-                      <w:rFonts w:cstheme="minorHAnsi"/>
-                    </w:rPr>
-                    <w:t>MediaPipe</w:t>
-                  </w:r>
-                  <w:proofErr w:type="spellEnd"/>
-                  <w:r>
-                    <w:rPr>
-                      <w:rFonts w:cstheme="minorHAnsi"/>
-                    </w:rPr>
-                    <w:t xml:space="preserve"> Hands, </w:t>
-                  </w:r>
-                  <w:proofErr w:type="spellStart"/>
-                  <w:r>
-                    <w:rPr>
-                      <w:rFonts w:cstheme="minorHAnsi"/>
-                    </w:rPr>
-                    <w:t>OpenPose</w:t>
-                  </w:r>
-                  <w:proofErr w:type="spellEnd"/>
-                  <w:r>
-                    <w:rPr>
-                      <w:rFonts w:cstheme="minorHAnsi"/>
-                    </w:rPr>
-                    <w:t xml:space="preserve">, </w:t>
-                  </w:r>
-                  <w:proofErr w:type="spellStart"/>
-                  <w:r>
-                    <w:rPr>
-                      <w:rFonts w:cstheme="minorHAnsi"/>
-                    </w:rPr>
-                    <w:t>MoveNet</w:t>
-                  </w:r>
-                  <w:proofErr w:type="spellEnd"/>
-                  <w:r>
-                    <w:rPr>
-                      <w:rFonts w:cstheme="minorHAnsi"/>
-                    </w:rPr>
-                    <w:t xml:space="preserve"> (Thunder)</w:t>
+                    <w:t>Integrate &amp; compare at least MediaPipe Hands, OpenPose, MoveNet (Thunder)</w:t>
                   </w:r>
                 </w:p>
               </w:tc>
@@ -1525,21 +1435,7 @@
                     <w:rPr>
                       <w:rFonts w:cstheme="minorHAnsi"/>
                     </w:rPr>
-                    <w:t xml:space="preserve">Store </w:t>
-                  </w:r>
-                  <w:proofErr w:type="spellStart"/>
-                  <w:r>
-                    <w:rPr>
-                      <w:rFonts w:cstheme="minorHAnsi"/>
-                    </w:rPr>
-                    <w:t>x,y</w:t>
-                  </w:r>
-                  <w:proofErr w:type="spellEnd"/>
-                  <w:r>
-                    <w:rPr>
-                      <w:rFonts w:cstheme="minorHAnsi"/>
-                    </w:rPr>
-                    <w:t xml:space="preserve"> coordinates, video frames and timestamps provided by MIDI</w:t>
+                    <w:t>Store x,y coordinates, video frames and timestamps provided by MIDI</w:t>
                   </w:r>
                 </w:p>
               </w:tc>
@@ -2186,35 +2082,7 @@
                     <w:rPr>
                       <w:rFonts w:cstheme="minorHAnsi"/>
                     </w:rPr>
-                    <w:t xml:space="preserve">Include one or more extra models beyond the main three (e.g. </w:t>
-                  </w:r>
-                  <w:proofErr w:type="spellStart"/>
-                  <w:r>
-                    <w:rPr>
-                      <w:rFonts w:cstheme="minorHAnsi"/>
-                    </w:rPr>
-                    <w:t>BlazePose</w:t>
-                  </w:r>
-                  <w:proofErr w:type="spellEnd"/>
-                  <w:r>
-                    <w:rPr>
-                      <w:rFonts w:cstheme="minorHAnsi"/>
-                    </w:rPr>
-                    <w:t xml:space="preserve">, </w:t>
-                  </w:r>
-                  <w:proofErr w:type="spellStart"/>
-                  <w:r>
-                    <w:rPr>
-                      <w:rFonts w:cstheme="minorHAnsi"/>
-                    </w:rPr>
-                    <w:t>HRNet</w:t>
-                  </w:r>
-                  <w:proofErr w:type="spellEnd"/>
-                  <w:r>
-                    <w:rPr>
-                      <w:rFonts w:cstheme="minorHAnsi"/>
-                    </w:rPr>
-                    <w:t>, custom fine-tuned, etc.)</w:t>
+                    <w:t>Include one or more extra models beyond the main three (e.g. BlazePose, HRNet, custom fine-tuned, etc.)</w:t>
                   </w:r>
                 </w:p>
               </w:tc>
@@ -2931,7 +2799,6 @@
                       <w:color w:val="000000"/>
                     </w:rPr>
                   </w:pPr>
-                  <w:proofErr w:type="spellStart"/>
                   <w:r>
                     <w:rPr>
                       <w:rFonts w:eastAsia="Calibri" w:cstheme="minorHAnsi"/>
@@ -2939,7 +2806,6 @@
                     </w:rPr>
                     <w:t>MoSCoW</w:t>
                   </w:r>
-                  <w:proofErr w:type="spellEnd"/>
                 </w:p>
               </w:tc>
             </w:tr>
@@ -3270,23 +3136,7 @@
                       <w:rFonts w:eastAsia="Calibri" w:cstheme="minorHAnsi"/>
                       <w:color w:val="000000"/>
                     </w:rPr>
-                    <w:t xml:space="preserve">Python + OpenCV, </w:t>
-                  </w:r>
-                  <w:proofErr w:type="spellStart"/>
-                  <w:r>
-                    <w:rPr>
-                      <w:rFonts w:eastAsia="Calibri" w:cstheme="minorHAnsi"/>
-                      <w:color w:val="000000"/>
-                    </w:rPr>
-                    <w:t>MediaPipe</w:t>
-                  </w:r>
-                  <w:proofErr w:type="spellEnd"/>
-                  <w:r>
-                    <w:rPr>
-                      <w:rFonts w:eastAsia="Calibri" w:cstheme="minorHAnsi"/>
-                      <w:color w:val="000000"/>
-                    </w:rPr>
-                    <w:t xml:space="preserve">, MIDI libraries, stats &amp; plotting </w:t>
+                    <w:t xml:space="preserve">Python + OpenCV, MediaPipe, MIDI libraries, stats &amp; plotting </w:t>
                   </w:r>
                   <w:r>
                     <w:rPr>
@@ -5102,14 +4952,12 @@
                       <w:rFonts w:cstheme="minorHAnsi"/>
                     </w:rPr>
                   </w:pPr>
-                  <w:proofErr w:type="spellStart"/>
                   <w:r>
                     <w:rPr>
                       <w:rFonts w:cstheme="minorHAnsi"/>
                     </w:rPr>
                     <w:t>MediaPipe</w:t>
                   </w:r>
-                  <w:proofErr w:type="spellEnd"/>
                 </w:p>
               </w:tc>
               <w:tc>
@@ -5192,35 +5040,7 @@
                     <w:rPr>
                       <w:rFonts w:cstheme="minorHAnsi"/>
                     </w:rPr>
-                    <w:t>MIDI Interface Libraries (</w:t>
-                  </w:r>
-                  <w:proofErr w:type="spellStart"/>
-                  <w:r>
-                    <w:rPr>
-                      <w:rFonts w:cstheme="minorHAnsi"/>
-                    </w:rPr>
-                    <w:t>mido</w:t>
-                  </w:r>
-                  <w:proofErr w:type="spellEnd"/>
-                  <w:r>
-                    <w:rPr>
-                      <w:rFonts w:cstheme="minorHAnsi"/>
-                    </w:rPr>
-                    <w:t>, python-</w:t>
-                  </w:r>
-                  <w:proofErr w:type="spellStart"/>
-                  <w:r>
-                    <w:rPr>
-                      <w:rFonts w:cstheme="minorHAnsi"/>
-                    </w:rPr>
-                    <w:t>rtmidi</w:t>
-                  </w:r>
-                  <w:proofErr w:type="spellEnd"/>
-                  <w:r>
-                    <w:rPr>
-                      <w:rFonts w:cstheme="minorHAnsi"/>
-                    </w:rPr>
-                    <w:t>)</w:t>
+                    <w:t>MIDI Interface Libraries (mido, python-rtmidi)</w:t>
                   </w:r>
                 </w:p>
               </w:tc>
@@ -5262,35 +5082,7 @@
                     <w:rPr>
                       <w:rFonts w:cstheme="minorHAnsi"/>
                     </w:rPr>
-                    <w:t>Statistical Analysis Software (</w:t>
-                  </w:r>
-                  <w:proofErr w:type="spellStart"/>
-                  <w:r>
-                    <w:rPr>
-                      <w:rFonts w:cstheme="minorHAnsi"/>
-                    </w:rPr>
-                    <w:t>scipy</w:t>
-                  </w:r>
-                  <w:proofErr w:type="spellEnd"/>
-                  <w:r>
-                    <w:rPr>
-                      <w:rFonts w:cstheme="minorHAnsi"/>
-                    </w:rPr>
-                    <w:t xml:space="preserve">, </w:t>
-                  </w:r>
-                  <w:proofErr w:type="spellStart"/>
-                  <w:r>
-                    <w:rPr>
-                      <w:rFonts w:cstheme="minorHAnsi"/>
-                    </w:rPr>
-                    <w:t>statsmodels</w:t>
-                  </w:r>
-                  <w:proofErr w:type="spellEnd"/>
-                  <w:r>
-                    <w:rPr>
-                      <w:rFonts w:cstheme="minorHAnsi"/>
-                    </w:rPr>
-                    <w:t>)</w:t>
+                    <w:t>Statistical Analysis Software (scipy, statsmodels)</w:t>
                   </w:r>
                 </w:p>
               </w:tc>
@@ -6200,6 +5992,14 @@
               </w:rPr>
               <w:t>:</w:t>
             </w:r>
+            <w:r>
+              <w:rPr>
+                <w:rFonts w:asciiTheme="minorHAnsi" w:hAnsiTheme="minorHAnsi" w:cstheme="minorHAnsi"/>
+                <w:sz w:val="24"/>
+                <w:szCs w:val="24"/>
+              </w:rPr>
+              <w:t xml:space="preserve"> Mr. Saroj Sharma</w:t>
+            </w:r>
           </w:p>
         </w:tc>
       </w:tr>
@@ -6231,6 +6031,7 @@
             <w:r>
               <w:rPr>
                 <w:rFonts w:asciiTheme="minorHAnsi" w:hAnsiTheme="minorHAnsi" w:cstheme="minorHAnsi"/>
+                <w:noProof/>
                 <w:sz w:val="24"/>
                 <w:szCs w:val="24"/>
               </w:rPr>
@@ -6407,47 +6208,7 @@
                 <w:sz w:val="24"/>
                 <w:szCs w:val="24"/>
               </w:rPr>
-              <w:t xml:space="preserve"> Zhang, F., et al. (2020). </w:t>
-            </w:r>
-            <w:proofErr w:type="spellStart"/>
-            <w:r>
-              <w:rPr>
-                <w:rFonts w:asciiTheme="minorHAnsi" w:eastAsia="Calibri" w:hAnsiTheme="minorHAnsi" w:cstheme="minorHAnsi"/>
-                <w:color w:val="000000"/>
-                <w:sz w:val="24"/>
-                <w:szCs w:val="24"/>
-              </w:rPr>
-              <w:t>MediaPipe</w:t>
-            </w:r>
-            <w:proofErr w:type="spellEnd"/>
-            <w:r>
-              <w:rPr>
-                <w:rFonts w:asciiTheme="minorHAnsi" w:eastAsia="Calibri" w:hAnsiTheme="minorHAnsi" w:cstheme="minorHAnsi"/>
-                <w:color w:val="000000"/>
-                <w:sz w:val="24"/>
-                <w:szCs w:val="24"/>
-              </w:rPr>
-              <w:t xml:space="preserve"> Hands: On-device Real-time Hand Tracking. </w:t>
-            </w:r>
-            <w:proofErr w:type="spellStart"/>
-            <w:r>
-              <w:rPr>
-                <w:rFonts w:asciiTheme="minorHAnsi" w:eastAsia="Calibri" w:hAnsiTheme="minorHAnsi" w:cstheme="minorHAnsi"/>
-                <w:color w:val="000000"/>
-                <w:sz w:val="24"/>
-                <w:szCs w:val="24"/>
-              </w:rPr>
-              <w:t>arXiv</w:t>
-            </w:r>
-            <w:proofErr w:type="spellEnd"/>
-            <w:r>
-              <w:rPr>
-                <w:rFonts w:asciiTheme="minorHAnsi" w:eastAsia="Calibri" w:hAnsiTheme="minorHAnsi" w:cstheme="minorHAnsi"/>
-                <w:color w:val="000000"/>
-                <w:sz w:val="24"/>
-                <w:szCs w:val="24"/>
-              </w:rPr>
-              <w:t xml:space="preserve"> preprint arXiv:2006.10214. </w:t>
+              <w:t xml:space="preserve"> Zhang, F., et al. (2020). MediaPipe Hands: On-device Real-time Hand Tracking. arXiv preprint arXiv:2006.10214. </w:t>
             </w:r>
           </w:p>
           <w:p>
@@ -6484,87 +6245,7 @@
                 <w:sz w:val="24"/>
                 <w:szCs w:val="24"/>
               </w:rPr>
-              <w:t xml:space="preserve">  Jo, H., &amp; Kim, S. (2022). Comparative Analysis of </w:t>
-            </w:r>
-            <w:proofErr w:type="spellStart"/>
-            <w:r>
-              <w:rPr>
-                <w:rFonts w:asciiTheme="minorHAnsi" w:eastAsia="Calibri" w:hAnsiTheme="minorHAnsi" w:cstheme="minorHAnsi"/>
-                <w:color w:val="000000"/>
-                <w:sz w:val="24"/>
-                <w:szCs w:val="24"/>
-              </w:rPr>
-              <w:t>OpenPose</w:t>
-            </w:r>
-            <w:proofErr w:type="spellEnd"/>
-            <w:r>
-              <w:rPr>
-                <w:rFonts w:asciiTheme="minorHAnsi" w:eastAsia="Calibri" w:hAnsiTheme="minorHAnsi" w:cstheme="minorHAnsi"/>
-                <w:color w:val="000000"/>
-                <w:sz w:val="24"/>
-                <w:szCs w:val="24"/>
-              </w:rPr>
-              <w:t xml:space="preserve">, </w:t>
-            </w:r>
-            <w:proofErr w:type="spellStart"/>
-            <w:r>
-              <w:rPr>
-                <w:rFonts w:asciiTheme="minorHAnsi" w:eastAsia="Calibri" w:hAnsiTheme="minorHAnsi" w:cstheme="minorHAnsi"/>
-                <w:color w:val="000000"/>
-                <w:sz w:val="24"/>
-                <w:szCs w:val="24"/>
-              </w:rPr>
-              <w:t>PoseNet</w:t>
-            </w:r>
-            <w:proofErr w:type="spellEnd"/>
-            <w:r>
-              <w:rPr>
-                <w:rFonts w:asciiTheme="minorHAnsi" w:eastAsia="Calibri" w:hAnsiTheme="minorHAnsi" w:cstheme="minorHAnsi"/>
-                <w:color w:val="000000"/>
-                <w:sz w:val="24"/>
-                <w:szCs w:val="24"/>
-              </w:rPr>
-              <w:t xml:space="preserve">, and </w:t>
-            </w:r>
-            <w:proofErr w:type="spellStart"/>
-            <w:r>
-              <w:rPr>
-                <w:rFonts w:asciiTheme="minorHAnsi" w:eastAsia="Calibri" w:hAnsiTheme="minorHAnsi" w:cstheme="minorHAnsi"/>
-                <w:color w:val="000000"/>
-                <w:sz w:val="24"/>
-                <w:szCs w:val="24"/>
-              </w:rPr>
-              <w:t>MoveNet</w:t>
-            </w:r>
-            <w:proofErr w:type="spellEnd"/>
-            <w:r>
-              <w:rPr>
-                <w:rFonts w:asciiTheme="minorHAnsi" w:eastAsia="Calibri" w:hAnsiTheme="minorHAnsi" w:cstheme="minorHAnsi"/>
-                <w:color w:val="000000"/>
-                <w:sz w:val="24"/>
-                <w:szCs w:val="24"/>
-              </w:rPr>
-              <w:t xml:space="preserve"> Models for Pose Estimation in Mobile Devices. </w:t>
-            </w:r>
-            <w:proofErr w:type="spellStart"/>
-            <w:r>
-              <w:rPr>
-                <w:rFonts w:asciiTheme="minorHAnsi" w:eastAsia="Calibri" w:hAnsiTheme="minorHAnsi" w:cstheme="minorHAnsi"/>
-                <w:color w:val="000000"/>
-                <w:sz w:val="24"/>
-                <w:szCs w:val="24"/>
-              </w:rPr>
-              <w:t>Traitement</w:t>
-            </w:r>
-            <w:proofErr w:type="spellEnd"/>
-            <w:r>
-              <w:rPr>
-                <w:rFonts w:asciiTheme="minorHAnsi" w:eastAsia="Calibri" w:hAnsiTheme="minorHAnsi" w:cstheme="minorHAnsi"/>
-                <w:color w:val="000000"/>
-                <w:sz w:val="24"/>
-                <w:szCs w:val="24"/>
-              </w:rPr>
-              <w:t xml:space="preserve"> du Signal. </w:t>
+              <w:t xml:space="preserve">  Jo, H., &amp; Kim, S. (2022). Comparative Analysis of OpenPose, PoseNet, and MoveNet Models for Pose Estimation in Mobile Devices. Traitement du Signal. </w:t>
             </w:r>
           </w:p>
           <w:p>
@@ -6638,27 +6319,7 @@
                 <w:sz w:val="24"/>
                 <w:szCs w:val="24"/>
               </w:rPr>
-              <w:t xml:space="preserve">  </w:t>
-            </w:r>
-            <w:proofErr w:type="spellStart"/>
-            <w:r>
-              <w:rPr>
-                <w:rFonts w:asciiTheme="minorHAnsi" w:eastAsia="Calibri" w:hAnsiTheme="minorHAnsi" w:cstheme="minorHAnsi"/>
-                <w:color w:val="000000"/>
-                <w:sz w:val="24"/>
-                <w:szCs w:val="24"/>
-              </w:rPr>
-              <w:t>Buolamwini</w:t>
-            </w:r>
-            <w:proofErr w:type="spellEnd"/>
-            <w:r>
-              <w:rPr>
-                <w:rFonts w:asciiTheme="minorHAnsi" w:eastAsia="Calibri" w:hAnsiTheme="minorHAnsi" w:cstheme="minorHAnsi"/>
-                <w:color w:val="000000"/>
-                <w:sz w:val="24"/>
-                <w:szCs w:val="24"/>
-              </w:rPr>
-              <w:t xml:space="preserve">, J., &amp; Gebru, T. (2018). Gender Shades: Intersectional Accuracy Disparities in Commercial Gender Classification. Proceedings of Machine Learning Research. </w:t>
+              <w:t xml:space="preserve">  Buolamwini, J., &amp; Gebru, T. (2018). Gender Shades: Intersectional Accuracy Disparities in Commercial Gender Classification. Proceedings of Machine Learning Research. </w:t>
             </w:r>
           </w:p>
           <w:p>
@@ -6695,27 +6356,7 @@
                 <w:sz w:val="24"/>
                 <w:szCs w:val="24"/>
               </w:rPr>
-              <w:t xml:space="preserve">  Groh, M., et al. (2023). Robustness Evaluation in Hand Pose Estimation Models using Metamorphic Testing. </w:t>
-            </w:r>
-            <w:proofErr w:type="spellStart"/>
-            <w:r>
-              <w:rPr>
-                <w:rFonts w:asciiTheme="minorHAnsi" w:eastAsia="Calibri" w:hAnsiTheme="minorHAnsi" w:cstheme="minorHAnsi"/>
-                <w:color w:val="000000"/>
-                <w:sz w:val="24"/>
-                <w:szCs w:val="24"/>
-              </w:rPr>
-              <w:t>arXiv</w:t>
-            </w:r>
-            <w:proofErr w:type="spellEnd"/>
-            <w:r>
-              <w:rPr>
-                <w:rFonts w:asciiTheme="minorHAnsi" w:eastAsia="Calibri" w:hAnsiTheme="minorHAnsi" w:cstheme="minorHAnsi"/>
-                <w:color w:val="000000"/>
-                <w:sz w:val="24"/>
-                <w:szCs w:val="24"/>
-              </w:rPr>
-              <w:t xml:space="preserve"> preprint. </w:t>
+              <w:t xml:space="preserve">  Groh, M., et al. (2023). Robustness Evaluation in Hand Pose Estimation Models using Metamorphic Testing. arXiv preprint. </w:t>
             </w:r>
           </w:p>
           <w:p>
@@ -6789,27 +6430,7 @@
                 <w:sz w:val="24"/>
                 <w:szCs w:val="24"/>
               </w:rPr>
-              <w:t xml:space="preserve">  Cho, S., et al. (2023). Consensus and Subjectivity of Skin Tone Annotation for ML Fairness. </w:t>
-            </w:r>
-            <w:proofErr w:type="spellStart"/>
-            <w:r>
-              <w:rPr>
-                <w:rFonts w:asciiTheme="minorHAnsi" w:eastAsia="Calibri" w:hAnsiTheme="minorHAnsi" w:cstheme="minorHAnsi"/>
-                <w:color w:val="000000"/>
-                <w:sz w:val="24"/>
-                <w:szCs w:val="24"/>
-              </w:rPr>
-              <w:t>NeurIPS</w:t>
-            </w:r>
-            <w:proofErr w:type="spellEnd"/>
-            <w:r>
-              <w:rPr>
-                <w:rFonts w:asciiTheme="minorHAnsi" w:eastAsia="Calibri" w:hAnsiTheme="minorHAnsi" w:cstheme="minorHAnsi"/>
-                <w:color w:val="000000"/>
-                <w:sz w:val="24"/>
-                <w:szCs w:val="24"/>
-              </w:rPr>
-              <w:t xml:space="preserve">. </w:t>
+              <w:t xml:space="preserve">  Cho, S., et al. (2023). Consensus and Subjectivity of Skin Tone Annotation for ML Fairness. NeurIPS. </w:t>
             </w:r>
           </w:p>
           <w:p>
@@ -6920,27 +6541,7 @@
                 <w:sz w:val="24"/>
                 <w:szCs w:val="24"/>
               </w:rPr>
-              <w:t xml:space="preserve">  Mueller, F., et al. (2018). </w:t>
-            </w:r>
-            <w:proofErr w:type="spellStart"/>
-            <w:r>
-              <w:rPr>
-                <w:rFonts w:asciiTheme="minorHAnsi" w:eastAsia="Calibri" w:hAnsiTheme="minorHAnsi" w:cstheme="minorHAnsi"/>
-                <w:color w:val="000000"/>
-                <w:sz w:val="24"/>
-                <w:szCs w:val="24"/>
-              </w:rPr>
-              <w:t>GANerated</w:t>
-            </w:r>
-            <w:proofErr w:type="spellEnd"/>
-            <w:r>
-              <w:rPr>
-                <w:rFonts w:asciiTheme="minorHAnsi" w:eastAsia="Calibri" w:hAnsiTheme="minorHAnsi" w:cstheme="minorHAnsi"/>
-                <w:color w:val="000000"/>
-                <w:sz w:val="24"/>
-                <w:szCs w:val="24"/>
-              </w:rPr>
-              <w:t xml:space="preserve"> Hands for Real-Time 3D Hand Tracking from Monocular RGB. CVPR. </w:t>
+              <w:t xml:space="preserve">  Mueller, F., et al. (2018). GANerated Hands for Real-Time 3D Hand Tracking from Monocular RGB. CVPR. </w:t>
             </w:r>
           </w:p>
           <w:p>
@@ -7014,27 +6615,7 @@
                 <w:sz w:val="24"/>
                 <w:szCs w:val="24"/>
               </w:rPr>
-              <w:t xml:space="preserve">  Cao, Z., et al. (2019). </w:t>
-            </w:r>
-            <w:proofErr w:type="spellStart"/>
-            <w:r>
-              <w:rPr>
-                <w:rFonts w:asciiTheme="minorHAnsi" w:eastAsia="Calibri" w:hAnsiTheme="minorHAnsi" w:cstheme="minorHAnsi"/>
-                <w:color w:val="000000"/>
-                <w:sz w:val="24"/>
-                <w:szCs w:val="24"/>
-              </w:rPr>
-              <w:t>OpenPose</w:t>
-            </w:r>
-            <w:proofErr w:type="spellEnd"/>
-            <w:r>
-              <w:rPr>
-                <w:rFonts w:asciiTheme="minorHAnsi" w:eastAsia="Calibri" w:hAnsiTheme="minorHAnsi" w:cstheme="minorHAnsi"/>
-                <w:color w:val="000000"/>
-                <w:sz w:val="24"/>
-                <w:szCs w:val="24"/>
-              </w:rPr>
-              <w:t xml:space="preserve">: Realtime Multi-Person 2D Pose Estimation using Part Affinity Fields. IEEE TPAMI. </w:t>
+              <w:t xml:space="preserve">  Cao, Z., et al. (2019). OpenPose: Realtime Multi-Person 2D Pose Estimation using Part Affinity Fields. IEEE TPAMI. </w:t>
             </w:r>
           </w:p>
           <w:p>

</xml_diff>